<commit_message>
organizacion de bocetos y registro.html
</commit_message>
<xml_diff>
--- a/bosquejo_sprint2.docx
+++ b/bosquejo_sprint2.docx
@@ -7,30 +7,24 @@
         <w:pStyle w:val="Normal"/>
         <w:bidi w:val="0"/>
         <w:jc w:val="center"/>
-        <w:rPr>
-          <w:rFonts w:ascii="Liberation Sans" w:hAnsi="Liberation Sans"/>
-        </w:rPr>
-      </w:pPr>
-      <w:r>
-        <w:rPr>
-          <w:rFonts w:ascii="Liberation Sans" w:hAnsi="Liberation Sans"/>
-        </w:rPr>
-        <w:t>Diseño</w:t>
-      </w:r>
-    </w:p>
-    <w:p>
-      <w:pPr>
-        <w:pStyle w:val="Normal"/>
-        <w:bidi w:val="0"/>
-        <w:jc w:val="left"/>
-        <w:rPr>
-          <w:rFonts w:ascii="Liberation Sans" w:hAnsi="Liberation Sans"/>
-        </w:rPr>
-      </w:pPr>
-      <w:r>
-        <w:rPr>
-          <w:rFonts w:ascii="Liberation Sans" w:hAnsi="Liberation Sans"/>
-        </w:rPr>
+        <w:rPr/>
+      </w:pPr>
+      <w:r>
+        <w:rPr>
+          <w:rFonts w:eastAsia="Noto Sans CJK SC" w:cs="Lohit Devanagari" w:ascii="Liberation Sans" w:hAnsi="Liberation Sans"/>
+          <w:color w:val="auto"/>
+          <w:kern w:val="2"/>
+          <w:sz w:val="24"/>
+          <w:szCs w:val="24"/>
+          <w:lang w:val="es-CO" w:eastAsia="zh-CN" w:bidi="hi-IN"/>
+        </w:rPr>
+        <w:t xml:space="preserve">Bocetos de las </w:t>
+      </w:r>
+      <w:r>
+        <w:rPr>
+          <w:rFonts w:ascii="Liberation Sans" w:hAnsi="Liberation Sans"/>
+        </w:rPr>
+        <w:t>Paginas</w:t>
       </w:r>
     </w:p>
     <w:p>
@@ -43,10 +37,7 @@
         </w:rPr>
       </w:pPr>
       <w:r>
-        <w:rPr>
-          <w:rFonts w:ascii="Liberation Sans" w:hAnsi="Liberation Sans"/>
-        </w:rPr>
-        <w:t>Imágenes utilizadas</w:t>
+        <w:rPr/>
       </w:r>
     </w:p>
     <w:p>
@@ -60,24 +51,20 @@
       </w:pPr>
       <w:r>
         <w:rPr>
-          <w:rFonts w:ascii="Liberation Sans" w:hAnsi="Liberation Sans"/>
-        </w:rPr>
-      </w:r>
-    </w:p>
-    <w:p>
-      <w:pPr>
-        <w:pStyle w:val="Normal"/>
-        <w:bidi w:val="0"/>
-        <w:jc w:val="center"/>
-        <w:rPr>
-          <w:rFonts w:ascii="Liberation Sans" w:hAnsi="Liberation Sans"/>
-        </w:rPr>
-      </w:pPr>
-      <w:r>
-        <w:rPr>
-          <w:rFonts w:ascii="Liberation Sans" w:hAnsi="Liberation Sans"/>
-        </w:rPr>
-        <w:t>Logo:</w:t>
+          <w:rFonts w:eastAsia="Noto Sans CJK SC" w:cs="Lohit Devanagari" w:ascii="Liberation Sans" w:hAnsi="Liberation Sans"/>
+          <w:color w:val="auto"/>
+          <w:kern w:val="2"/>
+          <w:sz w:val="24"/>
+          <w:szCs w:val="24"/>
+          <w:lang w:val="es-CO" w:eastAsia="zh-CN" w:bidi="hi-IN"/>
+        </w:rPr>
+        <w:t>index</w:t>
+      </w:r>
+      <w:r>
+        <w:rPr>
+          <w:rFonts w:ascii="Liberation Sans" w:hAnsi="Liberation Sans"/>
+        </w:rPr>
+        <w:t>.html</w:t>
       </w:r>
     </w:p>
     <w:p>
@@ -96,18 +83,18 @@
         <mc:AlternateContent>
           <mc:Choice Requires="wps">
             <w:drawing>
-              <wp:anchor behindDoc="0" distT="0" distB="0" distL="0" distR="0" simplePos="0" locked="0" layoutInCell="1" allowOverlap="1" relativeHeight="6">
+              <wp:anchor behindDoc="0" distT="0" distB="0" distL="0" distR="0" simplePos="0" locked="0" layoutInCell="1" allowOverlap="1" relativeHeight="2">
                 <wp:simplePos x="0" y="0"/>
                 <wp:positionH relativeFrom="column">
-                  <wp:posOffset>2013585</wp:posOffset>
+                  <wp:posOffset>227330</wp:posOffset>
                 </wp:positionH>
                 <wp:positionV relativeFrom="paragraph">
-                  <wp:posOffset>127635</wp:posOffset>
+                  <wp:posOffset>54610</wp:posOffset>
                 </wp:positionV>
-                <wp:extent cx="2272030" cy="1525270"/>
+                <wp:extent cx="5935345" cy="3830320"/>
                 <wp:effectExtent l="0" t="0" r="0" b="0"/>
                 <wp:wrapNone/>
-                <wp:docPr id="1" name="Forma2"/>
+                <wp:docPr id="1" name="Forma4"/>
                 <a:graphic xmlns:a="http://schemas.openxmlformats.org/drawingml/2006/main">
                   <a:graphicData uri="http://schemas.microsoft.com/office/word/2010/wordprocessingShape">
                     <wps:wsp>
@@ -115,7 +102,7 @@
                       <wps:spPr>
                         <a:xfrm>
                           <a:off x="0" y="0"/>
-                          <a:ext cx="2271240" cy="1524600"/>
+                          <a:ext cx="5934600" cy="3829680"/>
                         </a:xfrm>
                         <a:prstGeom prst="rect">
                           <a:avLst/>
@@ -147,7 +134,7 @@
           </mc:Choice>
           <mc:Fallback>
             <w:pict>
-              <v:rect id="shape_0" ID="Forma2" stroked="t" style="position:absolute;margin-left:158.55pt;margin-top:10.05pt;width:178.8pt;height:120pt">
+              <v:rect id="shape_0" ID="Forma4" stroked="t" style="position:absolute;margin-left:17.9pt;margin-top:4.3pt;width:467.25pt;height:301.5pt">
                 <w10:wrap type="none"/>
                 <v:imagedata r:id="rId2" o:detectmouseclick="t"/>
                 <v:stroke color="#3465a4" joinstyle="round" endcap="flat"/>
@@ -326,6 +313,171 @@
       <w:pPr>
         <w:pStyle w:val="Normal"/>
         <w:bidi w:val="0"/>
+        <w:jc w:val="left"/>
+        <w:rPr>
+          <w:rFonts w:ascii="Liberation Sans" w:hAnsi="Liberation Sans"/>
+        </w:rPr>
+      </w:pPr>
+      <w:r>
+        <w:rPr>
+          <w:rFonts w:ascii="Liberation Sans" w:hAnsi="Liberation Sans"/>
+        </w:rPr>
+      </w:r>
+    </w:p>
+    <w:p>
+      <w:pPr>
+        <w:pStyle w:val="Normal"/>
+        <w:bidi w:val="0"/>
+        <w:jc w:val="left"/>
+        <w:rPr>
+          <w:rFonts w:ascii="Liberation Sans" w:hAnsi="Liberation Sans"/>
+        </w:rPr>
+      </w:pPr>
+      <w:r>
+        <w:rPr>
+          <w:rFonts w:ascii="Liberation Sans" w:hAnsi="Liberation Sans"/>
+        </w:rPr>
+      </w:r>
+    </w:p>
+    <w:p>
+      <w:pPr>
+        <w:pStyle w:val="Normal"/>
+        <w:bidi w:val="0"/>
+        <w:jc w:val="left"/>
+        <w:rPr>
+          <w:rFonts w:ascii="Liberation Sans" w:hAnsi="Liberation Sans"/>
+        </w:rPr>
+      </w:pPr>
+      <w:r>
+        <w:rPr>
+          <w:rFonts w:ascii="Liberation Sans" w:hAnsi="Liberation Sans"/>
+        </w:rPr>
+      </w:r>
+    </w:p>
+    <w:p>
+      <w:pPr>
+        <w:pStyle w:val="Normal"/>
+        <w:bidi w:val="0"/>
+        <w:jc w:val="left"/>
+        <w:rPr>
+          <w:rFonts w:ascii="Liberation Sans" w:hAnsi="Liberation Sans"/>
+        </w:rPr>
+      </w:pPr>
+      <w:r>
+        <w:rPr>
+          <w:rFonts w:ascii="Liberation Sans" w:hAnsi="Liberation Sans"/>
+        </w:rPr>
+      </w:r>
+    </w:p>
+    <w:p>
+      <w:pPr>
+        <w:pStyle w:val="Normal"/>
+        <w:bidi w:val="0"/>
+        <w:jc w:val="left"/>
+        <w:rPr>
+          <w:rFonts w:ascii="Liberation Sans" w:hAnsi="Liberation Sans"/>
+        </w:rPr>
+      </w:pPr>
+      <w:r>
+        <w:rPr>
+          <w:rFonts w:ascii="Liberation Sans" w:hAnsi="Liberation Sans"/>
+        </w:rPr>
+      </w:r>
+    </w:p>
+    <w:p>
+      <w:pPr>
+        <w:pStyle w:val="Normal"/>
+        <w:bidi w:val="0"/>
+        <w:jc w:val="left"/>
+        <w:rPr>
+          <w:rFonts w:ascii="Liberation Sans" w:hAnsi="Liberation Sans"/>
+        </w:rPr>
+      </w:pPr>
+      <w:r>
+        <w:rPr>
+          <w:rFonts w:ascii="Liberation Sans" w:hAnsi="Liberation Sans"/>
+        </w:rPr>
+      </w:r>
+    </w:p>
+    <w:p>
+      <w:pPr>
+        <w:pStyle w:val="Normal"/>
+        <w:bidi w:val="0"/>
+        <w:jc w:val="left"/>
+        <w:rPr>
+          <w:rFonts w:ascii="Liberation Sans" w:hAnsi="Liberation Sans"/>
+        </w:rPr>
+      </w:pPr>
+      <w:r>
+        <w:rPr>
+          <w:rFonts w:ascii="Liberation Sans" w:hAnsi="Liberation Sans"/>
+        </w:rPr>
+      </w:r>
+    </w:p>
+    <w:p>
+      <w:pPr>
+        <w:pStyle w:val="Normal"/>
+        <w:bidi w:val="0"/>
+        <w:jc w:val="left"/>
+        <w:rPr>
+          <w:rFonts w:ascii="Liberation Sans" w:hAnsi="Liberation Sans"/>
+        </w:rPr>
+      </w:pPr>
+      <w:r>
+        <w:rPr>
+          <w:rFonts w:ascii="Liberation Sans" w:hAnsi="Liberation Sans"/>
+        </w:rPr>
+      </w:r>
+    </w:p>
+    <w:p>
+      <w:pPr>
+        <w:pStyle w:val="Normal"/>
+        <w:bidi w:val="0"/>
+        <w:jc w:val="left"/>
+        <w:rPr>
+          <w:rFonts w:ascii="Liberation Sans" w:hAnsi="Liberation Sans"/>
+        </w:rPr>
+      </w:pPr>
+      <w:r>
+        <w:rPr>
+          <w:rFonts w:ascii="Liberation Sans" w:hAnsi="Liberation Sans"/>
+        </w:rPr>
+      </w:r>
+    </w:p>
+    <w:p>
+      <w:pPr>
+        <w:pStyle w:val="Normal"/>
+        <w:bidi w:val="0"/>
+        <w:jc w:val="left"/>
+        <w:rPr>
+          <w:rFonts w:ascii="Liberation Sans" w:hAnsi="Liberation Sans"/>
+        </w:rPr>
+      </w:pPr>
+      <w:r>
+        <w:rPr>
+          <w:rFonts w:ascii="Liberation Sans" w:hAnsi="Liberation Sans"/>
+        </w:rPr>
+      </w:r>
+    </w:p>
+    <w:p>
+      <w:pPr>
+        <w:pStyle w:val="Normal"/>
+        <w:bidi w:val="0"/>
+        <w:jc w:val="left"/>
+        <w:rPr>
+          <w:rFonts w:ascii="Liberation Sans" w:hAnsi="Liberation Sans"/>
+        </w:rPr>
+      </w:pPr>
+      <w:r>
+        <w:rPr>
+          <w:rFonts w:ascii="Liberation Sans" w:hAnsi="Liberation Sans"/>
+        </w:rPr>
+      </w:r>
+    </w:p>
+    <w:p>
+      <w:pPr>
+        <w:pStyle w:val="Normal"/>
+        <w:bidi w:val="0"/>
         <w:jc w:val="center"/>
         <w:rPr>
           <w:rFonts w:ascii="Liberation Sans" w:hAnsi="Liberation Sans"/>
@@ -335,22 +487,19 @@
         <w:rPr>
           <w:rFonts w:ascii="Liberation Sans" w:hAnsi="Liberation Sans"/>
         </w:rPr>
-        <w:t>Ejemplo de inmueble</w:t>
-      </w:r>
-    </w:p>
-    <w:p>
-      <w:pPr>
-        <w:pStyle w:val="Normal"/>
-        <w:bidi w:val="0"/>
-        <w:jc w:val="left"/>
-        <w:rPr>
-          <w:rFonts w:ascii="Liberation Sans" w:hAnsi="Liberation Sans"/>
-        </w:rPr>
-      </w:pPr>
-      <w:r>
-        <w:rPr>
-          <w:rFonts w:ascii="Liberation Sans" w:hAnsi="Liberation Sans"/>
-        </w:rPr>
+        <w:t>cotiza</w:t>
+      </w:r>
+      <w:r>
+        <w:rPr>
+          <w:rFonts w:ascii="Liberation Sans" w:hAnsi="Liberation Sans"/>
+        </w:rPr>
+        <w:t>cion</w:t>
+      </w:r>
+      <w:r>
+        <w:rPr>
+          <w:rFonts w:ascii="Liberation Sans" w:hAnsi="Liberation Sans"/>
+        </w:rPr>
+        <w:t>.html</w:t>
       </w:r>
     </w:p>
     <w:p>
@@ -369,18 +518,18 @@
         <mc:AlternateContent>
           <mc:Choice Requires="wps">
             <w:drawing>
-              <wp:anchor behindDoc="0" distT="0" distB="0" distL="0" distR="0" simplePos="0" locked="0" layoutInCell="1" allowOverlap="1" relativeHeight="7">
+              <wp:anchor behindDoc="0" distT="0" distB="0" distL="0" distR="0" simplePos="0" locked="0" layoutInCell="1" allowOverlap="1" relativeHeight="3">
                 <wp:simplePos x="0" y="0"/>
                 <wp:positionH relativeFrom="column">
-                  <wp:posOffset>1808480</wp:posOffset>
+                  <wp:posOffset>227330</wp:posOffset>
                 </wp:positionH>
                 <wp:positionV relativeFrom="paragraph">
-                  <wp:posOffset>65405</wp:posOffset>
+                  <wp:posOffset>29845</wp:posOffset>
                 </wp:positionV>
-                <wp:extent cx="2686685" cy="1848485"/>
+                <wp:extent cx="5935345" cy="3830320"/>
                 <wp:effectExtent l="0" t="0" r="0" b="0"/>
                 <wp:wrapNone/>
-                <wp:docPr id="2" name="Forma3"/>
+                <wp:docPr id="2" name="Forma4_0"/>
                 <a:graphic xmlns:a="http://schemas.openxmlformats.org/drawingml/2006/main">
                   <a:graphicData uri="http://schemas.microsoft.com/office/word/2010/wordprocessingShape">
                     <wps:wsp>
@@ -388,7 +537,7 @@
                       <wps:spPr>
                         <a:xfrm>
                           <a:off x="0" y="0"/>
-                          <a:ext cx="2685960" cy="1847880"/>
+                          <a:ext cx="5934600" cy="3829680"/>
                         </a:xfrm>
                         <a:prstGeom prst="rect">
                           <a:avLst/>
@@ -420,7 +569,7 @@
           </mc:Choice>
           <mc:Fallback>
             <w:pict>
-              <v:rect id="shape_0" ID="Forma3" stroked="t" style="position:absolute;margin-left:142.4pt;margin-top:5.15pt;width:211.45pt;height:145.45pt">
+              <v:rect id="shape_0" ID="Forma4_0" stroked="t" style="position:absolute;margin-left:17.9pt;margin-top:2.35pt;width:467.25pt;height:301.5pt">
                 <w10:wrap type="none"/>
                 <v:imagedata r:id="rId3" o:detectmouseclick="t"/>
                 <v:stroke color="#3465a4" joinstyle="round" endcap="flat"/>
@@ -644,6 +793,96 @@
       <w:pPr>
         <w:pStyle w:val="Normal"/>
         <w:bidi w:val="0"/>
+        <w:jc w:val="left"/>
+        <w:rPr>
+          <w:rFonts w:ascii="Liberation Sans" w:hAnsi="Liberation Sans"/>
+        </w:rPr>
+      </w:pPr>
+      <w:r>
+        <w:rPr>
+          <w:rFonts w:ascii="Liberation Sans" w:hAnsi="Liberation Sans"/>
+        </w:rPr>
+      </w:r>
+    </w:p>
+    <w:p>
+      <w:pPr>
+        <w:pStyle w:val="Normal"/>
+        <w:bidi w:val="0"/>
+        <w:jc w:val="left"/>
+        <w:rPr>
+          <w:rFonts w:ascii="Liberation Sans" w:hAnsi="Liberation Sans"/>
+        </w:rPr>
+      </w:pPr>
+      <w:r>
+        <w:rPr>
+          <w:rFonts w:ascii="Liberation Sans" w:hAnsi="Liberation Sans"/>
+        </w:rPr>
+      </w:r>
+    </w:p>
+    <w:p>
+      <w:pPr>
+        <w:pStyle w:val="Normal"/>
+        <w:bidi w:val="0"/>
+        <w:jc w:val="left"/>
+        <w:rPr>
+          <w:rFonts w:ascii="Liberation Sans" w:hAnsi="Liberation Sans"/>
+        </w:rPr>
+      </w:pPr>
+      <w:r>
+        <w:rPr>
+          <w:rFonts w:ascii="Liberation Sans" w:hAnsi="Liberation Sans"/>
+        </w:rPr>
+      </w:r>
+    </w:p>
+    <w:p>
+      <w:pPr>
+        <w:pStyle w:val="Normal"/>
+        <w:bidi w:val="0"/>
+        <w:jc w:val="left"/>
+        <w:rPr>
+          <w:rFonts w:ascii="Liberation Sans" w:hAnsi="Liberation Sans"/>
+        </w:rPr>
+      </w:pPr>
+      <w:r>
+        <w:rPr>
+          <w:rFonts w:ascii="Liberation Sans" w:hAnsi="Liberation Sans"/>
+        </w:rPr>
+      </w:r>
+    </w:p>
+    <w:p>
+      <w:pPr>
+        <w:pStyle w:val="Normal"/>
+        <w:bidi w:val="0"/>
+        <w:jc w:val="left"/>
+        <w:rPr>
+          <w:rFonts w:ascii="Liberation Sans" w:hAnsi="Liberation Sans"/>
+        </w:rPr>
+      </w:pPr>
+      <w:r>
+        <w:rPr>
+          <w:rFonts w:ascii="Liberation Sans" w:hAnsi="Liberation Sans"/>
+        </w:rPr>
+      </w:r>
+    </w:p>
+    <w:p>
+      <w:pPr>
+        <w:pStyle w:val="Normal"/>
+        <w:bidi w:val="0"/>
+        <w:jc w:val="left"/>
+        <w:rPr>
+          <w:rFonts w:ascii="Liberation Sans" w:hAnsi="Liberation Sans"/>
+        </w:rPr>
+      </w:pPr>
+      <w:r>
+        <w:rPr>
+          <w:rFonts w:ascii="Liberation Sans" w:hAnsi="Liberation Sans"/>
+        </w:rPr>
+      </w:r>
+    </w:p>
+    <w:p>
+      <w:pPr>
+        <w:pStyle w:val="Normal"/>
+        <w:bidi w:val="0"/>
         <w:jc w:val="center"/>
         <w:rPr>
           <w:rFonts w:ascii="Liberation Sans" w:hAnsi="Liberation Sans"/>
@@ -653,37 +892,23 @@
         <w:rPr>
           <w:rFonts w:ascii="Liberation Sans" w:hAnsi="Liberation Sans"/>
         </w:rPr>
-        <w:t>Paleta de colores</w:t>
-      </w:r>
-    </w:p>
-    <w:p>
-      <w:pPr>
-        <w:pStyle w:val="Normal"/>
-        <w:bidi w:val="0"/>
-        <w:jc w:val="both"/>
-        <w:rPr>
-          <w:rFonts w:ascii="Liberation Sans" w:hAnsi="Liberation Sans"/>
-        </w:rPr>
-      </w:pPr>
-      <w:r>
-        <w:rPr>
-          <w:rFonts w:ascii="Liberation Sans" w:hAnsi="Liberation Sans"/>
-        </w:rPr>
-      </w:r>
-    </w:p>
-    <w:p>
-      <w:pPr>
-        <w:pStyle w:val="Normal"/>
-        <w:bidi w:val="0"/>
-        <w:jc w:val="both"/>
-        <w:rPr>
-          <w:rFonts w:ascii="Liberation Sans" w:hAnsi="Liberation Sans"/>
-        </w:rPr>
-      </w:pPr>
-      <w:r>
-        <w:rPr>
-          <w:rFonts w:ascii="Liberation Sans" w:hAnsi="Liberation Sans"/>
-        </w:rPr>
+        <w:t>registro.html</w:t>
+      </w:r>
+    </w:p>
+    <w:p>
+      <w:pPr>
+        <w:pStyle w:val="Normal"/>
+        <w:bidi w:val="0"/>
+        <w:jc w:val="center"/>
+        <w:rPr>
+          <w:rFonts w:ascii="Liberation Sans" w:hAnsi="Liberation Sans"/>
+        </w:rPr>
+      </w:pPr>
+      <w:r>
+        <w:rPr>
+          <w:rFonts w:ascii="Liberation Sans" w:hAnsi="Liberation Sans"/>
+        </w:rPr>
+        <w:t>registro.html</w:t>
       </w:r>
     </w:p>
     <w:p>
@@ -702,18 +927,18 @@
         <mc:AlternateContent>
           <mc:Choice Requires="wps">
             <w:drawing>
-              <wp:anchor behindDoc="0" distT="0" distB="0" distL="0" distR="0" simplePos="0" locked="0" layoutInCell="1" allowOverlap="1" relativeHeight="2">
+              <wp:anchor behindDoc="0" distT="0" distB="0" distL="0" distR="0" simplePos="0" locked="0" layoutInCell="1" allowOverlap="1" relativeHeight="4">
                 <wp:simplePos x="0" y="0"/>
                 <wp:positionH relativeFrom="column">
-                  <wp:posOffset>3703955</wp:posOffset>
+                  <wp:posOffset>227330</wp:posOffset>
                 </wp:positionH>
                 <wp:positionV relativeFrom="paragraph">
-                  <wp:posOffset>118745</wp:posOffset>
+                  <wp:posOffset>165100</wp:posOffset>
                 </wp:positionV>
-                <wp:extent cx="991235" cy="238760"/>
+                <wp:extent cx="5935345" cy="3830320"/>
                 <wp:effectExtent l="0" t="0" r="0" b="0"/>
                 <wp:wrapNone/>
-                <wp:docPr id="3" name="Forma1"/>
+                <wp:docPr id="3" name="Forma4_1"/>
                 <a:graphic xmlns:a="http://schemas.openxmlformats.org/drawingml/2006/main">
                   <a:graphicData uri="http://schemas.microsoft.com/office/word/2010/wordprocessingShape">
                     <wps:wsp>
@@ -721,443 +946,7 @@
                       <wps:spPr>
                         <a:xfrm>
                           <a:off x="0" y="0"/>
-                          <a:ext cx="990720" cy="237960"/>
-                        </a:xfrm>
-                        <a:prstGeom prst="rect">
-                          <a:avLst/>
-                        </a:prstGeom>
-                        <a:solidFill>
-                          <a:srgbClr val="b7a2a1"/>
-                        </a:solidFill>
-                        <a:ln>
-                          <a:solidFill>
-                            <a:srgbClr val="3465a4"/>
-                          </a:solidFill>
-                        </a:ln>
-                      </wps:spPr>
-                      <wps:style>
-                        <a:lnRef idx="0"/>
-                        <a:fillRef idx="0"/>
-                        <a:effectRef idx="0"/>
-                        <a:fontRef idx="minor"/>
-                      </wps:style>
-                      <wps:bodyPr/>
-                    </wps:wsp>
-                  </a:graphicData>
-                </a:graphic>
-              </wp:anchor>
-            </w:drawing>
-          </mc:Choice>
-          <mc:Fallback>
-            <w:pict>
-              <v:rect id="shape_0" ID="Forma1" fillcolor="#b7a2a1" stroked="t" style="position:absolute;margin-left:291.65pt;margin-top:9.35pt;width:77.95pt;height:18.7pt">
-                <w10:wrap type="none"/>
-                <v:fill o:detectmouseclick="t" type="solid" color2="#485d5e"/>
-                <v:stroke color="#3465a4" joinstyle="round" endcap="flat"/>
-              </v:rect>
-            </w:pict>
-          </mc:Fallback>
-        </mc:AlternateContent>
-      </w:r>
-    </w:p>
-    <w:p>
-      <w:pPr>
-        <w:pStyle w:val="Normal"/>
-        <w:bidi w:val="0"/>
-        <w:jc w:val="left"/>
-        <w:rPr>
-          <w:rFonts w:ascii="Liberation Sans" w:hAnsi="Liberation Sans"/>
-        </w:rPr>
-      </w:pPr>
-      <w:r>
-        <w:rPr>
-          <w:rFonts w:ascii="Liberation Sans" w:hAnsi="Liberation Sans"/>
-        </w:rPr>
-        <w:t>logo, header, footer, botones, letra oscura: #B7A2A1</w:t>
-      </w:r>
-    </w:p>
-    <w:p>
-      <w:pPr>
-        <w:pStyle w:val="Normal"/>
-        <w:bidi w:val="0"/>
-        <w:jc w:val="left"/>
-        <w:rPr>
-          <w:rFonts w:ascii="Liberation Sans" w:hAnsi="Liberation Sans"/>
-        </w:rPr>
-      </w:pPr>
-      <w:r>
-        <w:rPr>
-          <w:rFonts w:ascii="Liberation Sans" w:hAnsi="Liberation Sans"/>
-        </w:rPr>
-        <mc:AlternateContent>
-          <mc:Choice Requires="wps">
-            <w:drawing>
-              <wp:anchor behindDoc="0" distT="0" distB="0" distL="0" distR="0" simplePos="0" locked="0" layoutInCell="1" allowOverlap="1" relativeHeight="3">
-                <wp:simplePos x="0" y="0"/>
-                <wp:positionH relativeFrom="column">
-                  <wp:posOffset>3703955</wp:posOffset>
-                </wp:positionH>
-                <wp:positionV relativeFrom="paragraph">
-                  <wp:posOffset>164465</wp:posOffset>
-                </wp:positionV>
-                <wp:extent cx="992505" cy="240030"/>
-                <wp:effectExtent l="0" t="0" r="0" b="0"/>
-                <wp:wrapNone/>
-                <wp:docPr id="4" name="Forma1_0"/>
-                <a:graphic xmlns:a="http://schemas.openxmlformats.org/drawingml/2006/main">
-                  <a:graphicData uri="http://schemas.microsoft.com/office/word/2010/wordprocessingShape">
-                    <wps:wsp>
-                      <wps:cNvSpPr/>
-                      <wps:spPr>
-                        <a:xfrm>
-                          <a:off x="0" y="0"/>
-                          <a:ext cx="991800" cy="239400"/>
-                        </a:xfrm>
-                        <a:prstGeom prst="rect">
-                          <a:avLst/>
-                        </a:prstGeom>
-                        <a:solidFill>
-                          <a:srgbClr val="efe8e8"/>
-                        </a:solidFill>
-                        <a:ln>
-                          <a:solidFill>
-                            <a:srgbClr val="3465a4"/>
-                          </a:solidFill>
-                        </a:ln>
-                      </wps:spPr>
-                      <wps:style>
-                        <a:lnRef idx="0"/>
-                        <a:fillRef idx="0"/>
-                        <a:effectRef idx="0"/>
-                        <a:fontRef idx="minor"/>
-                      </wps:style>
-                      <wps:bodyPr/>
-                    </wps:wsp>
-                  </a:graphicData>
-                </a:graphic>
-              </wp:anchor>
-            </w:drawing>
-          </mc:Choice>
-          <mc:Fallback>
-            <w:pict>
-              <v:rect id="shape_0" ID="Forma1_0" fillcolor="#efe8e8" stroked="t" style="position:absolute;margin-left:291.65pt;margin-top:12.95pt;width:78.05pt;height:18.8pt">
-                <w10:wrap type="none"/>
-                <v:fill o:detectmouseclick="t" type="solid" color2="#101717"/>
-                <v:stroke color="#3465a4" joinstyle="round" endcap="flat"/>
-              </v:rect>
-            </w:pict>
-          </mc:Fallback>
-        </mc:AlternateContent>
-      </w:r>
-    </w:p>
-    <w:p>
-      <w:pPr>
-        <w:pStyle w:val="Normal"/>
-        <w:bidi w:val="0"/>
-        <w:jc w:val="left"/>
-        <w:rPr>
-          <w:rFonts w:ascii="Liberation Sans" w:hAnsi="Liberation Sans"/>
-        </w:rPr>
-      </w:pPr>
-      <w:r>
-        <w:rPr>
-          <w:rFonts w:ascii="Liberation Sans" w:hAnsi="Liberation Sans"/>
-        </w:rPr>
-        <w:t>fondos, aside, controles: #EFE8E8</w:t>
-      </w:r>
-    </w:p>
-    <w:p>
-      <w:pPr>
-        <w:pStyle w:val="Normal"/>
-        <w:bidi w:val="0"/>
-        <w:jc w:val="left"/>
-        <w:rPr>
-          <w:rFonts w:ascii="Liberation Sans" w:hAnsi="Liberation Sans"/>
-        </w:rPr>
-      </w:pPr>
-      <w:r>
-        <w:rPr>
-          <w:rFonts w:ascii="Liberation Sans" w:hAnsi="Liberation Sans"/>
-        </w:rPr>
-        <mc:AlternateContent>
-          <mc:Choice Requires="wps">
-            <w:drawing>
-              <wp:anchor behindDoc="0" distT="0" distB="0" distL="0" distR="0" simplePos="0" locked="0" layoutInCell="1" allowOverlap="1" relativeHeight="4">
-                <wp:simplePos x="0" y="0"/>
-                <wp:positionH relativeFrom="column">
-                  <wp:posOffset>3703955</wp:posOffset>
-                </wp:positionH>
-                <wp:positionV relativeFrom="paragraph">
-                  <wp:posOffset>139700</wp:posOffset>
-                </wp:positionV>
-                <wp:extent cx="992505" cy="240030"/>
-                <wp:effectExtent l="0" t="0" r="0" b="0"/>
-                <wp:wrapNone/>
-                <wp:docPr id="5" name="Forma1_1"/>
-                <a:graphic xmlns:a="http://schemas.openxmlformats.org/drawingml/2006/main">
-                  <a:graphicData uri="http://schemas.microsoft.com/office/word/2010/wordprocessingShape">
-                    <wps:wsp>
-                      <wps:cNvSpPr/>
-                      <wps:spPr>
-                        <a:xfrm>
-                          <a:off x="0" y="0"/>
-                          <a:ext cx="991800" cy="239400"/>
-                        </a:xfrm>
-                        <a:prstGeom prst="rect">
-                          <a:avLst/>
-                        </a:prstGeom>
-                        <a:solidFill>
-                          <a:srgbClr val="ffffff"/>
-                        </a:solidFill>
-                        <a:ln>
-                          <a:solidFill>
-                            <a:srgbClr val="3465a4"/>
-                          </a:solidFill>
-                        </a:ln>
-                      </wps:spPr>
-                      <wps:style>
-                        <a:lnRef idx="0"/>
-                        <a:fillRef idx="0"/>
-                        <a:effectRef idx="0"/>
-                        <a:fontRef idx="minor"/>
-                      </wps:style>
-                      <wps:bodyPr/>
-                    </wps:wsp>
-                  </a:graphicData>
-                </a:graphic>
-              </wp:anchor>
-            </w:drawing>
-          </mc:Choice>
-          <mc:Fallback>
-            <w:pict>
-              <v:rect id="shape_0" ID="Forma1_1" fillcolor="white" stroked="t" style="position:absolute;margin-left:291.65pt;margin-top:11pt;width:78.05pt;height:18.8pt">
-                <w10:wrap type="none"/>
-                <v:fill o:detectmouseclick="t" type="solid" color2="black"/>
-                <v:stroke color="#3465a4" joinstyle="round" endcap="flat"/>
-              </v:rect>
-            </w:pict>
-          </mc:Fallback>
-        </mc:AlternateContent>
-      </w:r>
-    </w:p>
-    <w:p>
-      <w:pPr>
-        <w:pStyle w:val="Normal"/>
-        <w:bidi w:val="0"/>
-        <w:jc w:val="left"/>
-        <w:rPr>
-          <w:rFonts w:ascii="Liberation Sans" w:hAnsi="Liberation Sans"/>
-        </w:rPr>
-      </w:pPr>
-      <w:r>
-        <w:rPr>
-          <w:rFonts w:ascii="Liberation Sans" w:hAnsi="Liberation Sans"/>
-        </w:rPr>
-        <w:t>letra blanca: #FFFFFF</w:t>
-      </w:r>
-    </w:p>
-    <w:p>
-      <w:pPr>
-        <w:pStyle w:val="Normal"/>
-        <w:bidi w:val="0"/>
-        <w:jc w:val="left"/>
-        <w:rPr>
-          <w:rFonts w:ascii="Liberation Sans" w:hAnsi="Liberation Sans"/>
-        </w:rPr>
-      </w:pPr>
-      <w:r>
-        <w:rPr>
-          <w:rFonts w:ascii="Liberation Sans" w:hAnsi="Liberation Sans"/>
-        </w:rPr>
-        <mc:AlternateContent>
-          <mc:Choice Requires="wps">
-            <w:drawing>
-              <wp:anchor behindDoc="0" distT="0" distB="0" distL="0" distR="0" simplePos="0" locked="0" layoutInCell="1" allowOverlap="1" relativeHeight="5">
-                <wp:simplePos x="0" y="0"/>
-                <wp:positionH relativeFrom="column">
-                  <wp:posOffset>3703955</wp:posOffset>
-                </wp:positionH>
-                <wp:positionV relativeFrom="paragraph">
-                  <wp:posOffset>124460</wp:posOffset>
-                </wp:positionV>
-                <wp:extent cx="992505" cy="240030"/>
-                <wp:effectExtent l="0" t="0" r="0" b="0"/>
-                <wp:wrapNone/>
-                <wp:docPr id="6" name="Forma1_2"/>
-                <a:graphic xmlns:a="http://schemas.openxmlformats.org/drawingml/2006/main">
-                  <a:graphicData uri="http://schemas.microsoft.com/office/word/2010/wordprocessingShape">
-                    <wps:wsp>
-                      <wps:cNvSpPr/>
-                      <wps:spPr>
-                        <a:xfrm>
-                          <a:off x="0" y="0"/>
-                          <a:ext cx="991800" cy="239400"/>
-                        </a:xfrm>
-                        <a:prstGeom prst="rect">
-                          <a:avLst/>
-                        </a:prstGeom>
-                        <a:solidFill>
-                          <a:srgbClr val="283efe"/>
-                        </a:solidFill>
-                        <a:ln>
-                          <a:solidFill>
-                            <a:srgbClr val="3465a4"/>
-                          </a:solidFill>
-                        </a:ln>
-                      </wps:spPr>
-                      <wps:style>
-                        <a:lnRef idx="0"/>
-                        <a:fillRef idx="0"/>
-                        <a:effectRef idx="0"/>
-                        <a:fontRef idx="minor"/>
-                      </wps:style>
-                      <wps:bodyPr/>
-                    </wps:wsp>
-                  </a:graphicData>
-                </a:graphic>
-              </wp:anchor>
-            </w:drawing>
-          </mc:Choice>
-          <mc:Fallback>
-            <w:pict>
-              <v:rect id="shape_0" ID="Forma1_2" fillcolor="#283efe" stroked="t" style="position:absolute;margin-left:291.65pt;margin-top:9.8pt;width:78.05pt;height:18.8pt">
-                <w10:wrap type="none"/>
-                <v:fill o:detectmouseclick="t" type="solid" color2="#d7c101"/>
-                <v:stroke color="#3465a4" joinstyle="round" endcap="flat"/>
-              </v:rect>
-            </w:pict>
-          </mc:Fallback>
-        </mc:AlternateContent>
-      </w:r>
-    </w:p>
-    <w:p>
-      <w:pPr>
-        <w:pStyle w:val="Normal"/>
-        <w:bidi w:val="0"/>
-        <w:jc w:val="left"/>
-        <w:rPr>
-          <w:rFonts w:ascii="Liberation Sans" w:hAnsi="Liberation Sans"/>
-        </w:rPr>
-      </w:pPr>
-      <w:r>
-        <w:rPr>
-          <w:rFonts w:ascii="Liberation Sans" w:hAnsi="Liberation Sans"/>
-        </w:rPr>
-        <w:t>link: #283EFE</w:t>
-      </w:r>
-    </w:p>
-    <w:p>
-      <w:pPr>
-        <w:pStyle w:val="Normal"/>
-        <w:bidi w:val="0"/>
-        <w:jc w:val="left"/>
-        <w:rPr>
-          <w:rFonts w:ascii="Liberation Sans" w:hAnsi="Liberation Sans"/>
-        </w:rPr>
-      </w:pPr>
-      <w:r>
-        <w:rPr>
-          <w:rFonts w:ascii="Liberation Sans" w:hAnsi="Liberation Sans"/>
-        </w:rPr>
-      </w:r>
-    </w:p>
-    <w:p>
-      <w:pPr>
-        <w:pStyle w:val="Normal"/>
-        <w:bidi w:val="0"/>
-        <w:jc w:val="left"/>
-        <w:rPr>
-          <w:rFonts w:ascii="Liberation Sans" w:hAnsi="Liberation Sans"/>
-        </w:rPr>
-      </w:pPr>
-      <w:r>
-        <w:rPr>
-          <w:rFonts w:ascii="Liberation Sans" w:hAnsi="Liberation Sans"/>
-        </w:rPr>
-      </w:r>
-    </w:p>
-    <w:p>
-      <w:pPr>
-        <w:pStyle w:val="Normal"/>
-        <w:bidi w:val="0"/>
-        <w:jc w:val="left"/>
-        <w:rPr>
-          <w:rFonts w:ascii="Liberation Sans" w:hAnsi="Liberation Sans"/>
-        </w:rPr>
-      </w:pPr>
-      <w:r>
-        <w:rPr>
-          <w:rFonts w:ascii="Liberation Sans" w:hAnsi="Liberation Sans"/>
-        </w:rPr>
-      </w:r>
-    </w:p>
-    <w:p>
-      <w:pPr>
-        <w:pStyle w:val="Normal"/>
-        <w:bidi w:val="0"/>
-        <w:jc w:val="left"/>
-        <w:rPr>
-          <w:rFonts w:ascii="Liberation Sans" w:hAnsi="Liberation Sans"/>
-        </w:rPr>
-      </w:pPr>
-      <w:r>
-        <w:rPr>
-          <w:rFonts w:ascii="Liberation Sans" w:hAnsi="Liberation Sans"/>
-        </w:rPr>
-      </w:r>
-    </w:p>
-    <w:p>
-      <w:pPr>
-        <w:pStyle w:val="Normal"/>
-        <w:bidi w:val="0"/>
-        <w:jc w:val="center"/>
-        <w:rPr>
-          <w:rFonts w:ascii="Liberation Sans" w:hAnsi="Liberation Sans"/>
-        </w:rPr>
-      </w:pPr>
-      <w:r>
-        <w:rPr>
-          <w:rFonts w:ascii="Liberation Sans" w:hAnsi="Liberation Sans"/>
-        </w:rPr>
-        <w:t>Paginas</w:t>
-      </w:r>
-    </w:p>
-    <w:p>
-      <w:pPr>
-        <w:pStyle w:val="Normal"/>
-        <w:bidi w:val="0"/>
-        <w:jc w:val="left"/>
-        <w:rPr>
-          <w:rFonts w:ascii="Liberation Sans" w:hAnsi="Liberation Sans"/>
-        </w:rPr>
-      </w:pPr>
-      <w:r>
-        <w:rPr>
-          <w:rFonts w:ascii="Liberation Sans" w:hAnsi="Liberation Sans"/>
-        </w:rPr>
-        <mc:AlternateContent>
-          <mc:Choice Requires="wps">
-            <w:drawing>
-              <wp:anchor behindDoc="0" distT="0" distB="0" distL="0" distR="0" simplePos="0" locked="0" layoutInCell="1" allowOverlap="1" relativeHeight="8">
-                <wp:simplePos x="0" y="0"/>
-                <wp:positionH relativeFrom="column">
-                  <wp:posOffset>227330</wp:posOffset>
-                </wp:positionH>
-                <wp:positionV relativeFrom="paragraph">
-                  <wp:posOffset>144145</wp:posOffset>
-                </wp:positionV>
-                <wp:extent cx="5934710" cy="3829685"/>
-                <wp:effectExtent l="0" t="0" r="0" b="0"/>
-                <wp:wrapNone/>
-                <wp:docPr id="7" name="Forma4"/>
-                <a:graphic xmlns:a="http://schemas.openxmlformats.org/drawingml/2006/main">
-                  <a:graphicData uri="http://schemas.microsoft.com/office/word/2010/wordprocessingShape">
-                    <wps:wsp>
-                      <wps:cNvSpPr/>
-                      <wps:spPr>
-                        <a:xfrm>
-                          <a:off x="0" y="0"/>
-                          <a:ext cx="5934240" cy="3828960"/>
+                          <a:ext cx="5934600" cy="3829680"/>
                         </a:xfrm>
                         <a:prstGeom prst="rect">
                           <a:avLst/>
@@ -1189,7 +978,7 @@
           </mc:Choice>
           <mc:Fallback>
             <w:pict>
-              <v:rect id="shape_0" ID="Forma4" stroked="t" style="position:absolute;margin-left:17.9pt;margin-top:11.35pt;width:467.2pt;height:301.45pt">
+              <v:rect id="shape_0" ID="Forma4_1" stroked="t" style="position:absolute;margin-left:17.9pt;margin-top:13pt;width:467.25pt;height:301.5pt">
                 <w10:wrap type="none"/>
                 <v:imagedata r:id="rId4" o:detectmouseclick="t"/>
                 <v:stroke color="#3465a4" joinstyle="round" endcap="flat"/>
@@ -1563,22 +1352,34 @@
       <w:pPr>
         <w:pStyle w:val="Normal"/>
         <w:bidi w:val="0"/>
-        <w:jc w:val="left"/>
-        <w:rPr>
-          <w:rFonts w:ascii="Liberation Sans" w:hAnsi="Liberation Sans"/>
-        </w:rPr>
-      </w:pPr>
-      <w:r>
-        <w:rPr>
-          <w:rFonts w:ascii="Liberation Sans" w:hAnsi="Liberation Sans"/>
-        </w:rPr>
-      </w:r>
-    </w:p>
-    <w:p>
-      <w:pPr>
-        <w:pStyle w:val="Normal"/>
-        <w:bidi w:val="0"/>
-        <w:jc w:val="left"/>
+        <w:jc w:val="center"/>
+        <w:rPr>
+          <w:rFonts w:ascii="Liberation Sans" w:hAnsi="Liberation Sans"/>
+        </w:rPr>
+      </w:pPr>
+      <w:r>
+        <w:rPr>
+          <w:rFonts w:ascii="Liberation Sans" w:hAnsi="Liberation Sans"/>
+        </w:rPr>
+        <w:t>Paleta de colores</w:t>
+      </w:r>
+    </w:p>
+    <w:p>
+      <w:pPr>
+        <w:pStyle w:val="Normal"/>
+        <w:bidi w:val="0"/>
+        <w:jc w:val="both"/>
+        <w:rPr/>
+      </w:pPr>
+      <w:r>
+        <w:rPr/>
+      </w:r>
+    </w:p>
+    <w:p>
+      <w:pPr>
+        <w:pStyle w:val="Normal"/>
+        <w:bidi w:val="0"/>
+        <w:jc w:val="both"/>
         <w:rPr>
           <w:rFonts w:ascii="Liberation Sans" w:hAnsi="Liberation Sans"/>
         </w:rPr>
@@ -1590,18 +1391,18 @@
         <mc:AlternateContent>
           <mc:Choice Requires="wps">
             <w:drawing>
-              <wp:anchor behindDoc="0" distT="0" distB="0" distL="0" distR="0" simplePos="0" locked="0" layoutInCell="1" allowOverlap="1" relativeHeight="9">
+              <wp:anchor behindDoc="0" distT="0" distB="0" distL="0" distR="0" simplePos="0" locked="0" layoutInCell="1" allowOverlap="1" relativeHeight="7">
                 <wp:simplePos x="0" y="0"/>
                 <wp:positionH relativeFrom="column">
-                  <wp:posOffset>227330</wp:posOffset>
+                  <wp:posOffset>3703955</wp:posOffset>
                 </wp:positionH>
                 <wp:positionV relativeFrom="paragraph">
-                  <wp:posOffset>29845</wp:posOffset>
+                  <wp:posOffset>118745</wp:posOffset>
                 </wp:positionV>
-                <wp:extent cx="5934710" cy="3829685"/>
+                <wp:extent cx="991870" cy="239395"/>
                 <wp:effectExtent l="0" t="0" r="0" b="0"/>
                 <wp:wrapNone/>
-                <wp:docPr id="8" name="Forma4_0"/>
+                <wp:docPr id="4" name="Forma1"/>
                 <a:graphic xmlns:a="http://schemas.openxmlformats.org/drawingml/2006/main">
                   <a:graphicData uri="http://schemas.microsoft.com/office/word/2010/wordprocessingShape">
                     <wps:wsp>
@@ -1609,7 +1410,699 @@
                       <wps:spPr>
                         <a:xfrm>
                           <a:off x="0" y="0"/>
-                          <a:ext cx="5934240" cy="3828960"/>
+                          <a:ext cx="991080" cy="238680"/>
+                        </a:xfrm>
+                        <a:prstGeom prst="rect">
+                          <a:avLst/>
+                        </a:prstGeom>
+                        <a:solidFill>
+                          <a:srgbClr val="b7a2a1"/>
+                        </a:solidFill>
+                        <a:ln>
+                          <a:solidFill>
+                            <a:srgbClr val="3465a4"/>
+                          </a:solidFill>
+                        </a:ln>
+                      </wps:spPr>
+                      <wps:style>
+                        <a:lnRef idx="0"/>
+                        <a:fillRef idx="0"/>
+                        <a:effectRef idx="0"/>
+                        <a:fontRef idx="minor"/>
+                      </wps:style>
+                      <wps:bodyPr/>
+                    </wps:wsp>
+                  </a:graphicData>
+                </a:graphic>
+              </wp:anchor>
+            </w:drawing>
+          </mc:Choice>
+          <mc:Fallback>
+            <w:pict>
+              <v:rect id="shape_0" ID="Forma1" fillcolor="#b7a2a1" stroked="t" style="position:absolute;margin-left:291.65pt;margin-top:9.35pt;width:78pt;height:18.75pt">
+                <w10:wrap type="none"/>
+                <v:fill o:detectmouseclick="t" type="solid" color2="#485d5e"/>
+                <v:stroke color="#3465a4" joinstyle="round" endcap="flat"/>
+              </v:rect>
+            </w:pict>
+          </mc:Fallback>
+        </mc:AlternateContent>
+      </w:r>
+    </w:p>
+    <w:p>
+      <w:pPr>
+        <w:pStyle w:val="Normal"/>
+        <w:bidi w:val="0"/>
+        <w:jc w:val="left"/>
+        <w:rPr>
+          <w:rFonts w:ascii="Liberation Sans" w:hAnsi="Liberation Sans"/>
+        </w:rPr>
+      </w:pPr>
+      <w:r>
+        <w:rPr>
+          <w:rFonts w:ascii="Liberation Sans" w:hAnsi="Liberation Sans"/>
+        </w:rPr>
+        <w:t>logo, header, footer, botones, letra oscura: #B7A2A1</w:t>
+      </w:r>
+    </w:p>
+    <w:p>
+      <w:pPr>
+        <w:pStyle w:val="Normal"/>
+        <w:bidi w:val="0"/>
+        <w:jc w:val="left"/>
+        <w:rPr>
+          <w:rFonts w:ascii="Liberation Sans" w:hAnsi="Liberation Sans"/>
+        </w:rPr>
+      </w:pPr>
+      <w:r>
+        <w:rPr>
+          <w:rFonts w:ascii="Liberation Sans" w:hAnsi="Liberation Sans"/>
+        </w:rPr>
+        <mc:AlternateContent>
+          <mc:Choice Requires="wps">
+            <w:drawing>
+              <wp:anchor behindDoc="0" distT="0" distB="0" distL="0" distR="0" simplePos="0" locked="0" layoutInCell="1" allowOverlap="1" relativeHeight="8">
+                <wp:simplePos x="0" y="0"/>
+                <wp:positionH relativeFrom="column">
+                  <wp:posOffset>3703955</wp:posOffset>
+                </wp:positionH>
+                <wp:positionV relativeFrom="paragraph">
+                  <wp:posOffset>164465</wp:posOffset>
+                </wp:positionV>
+                <wp:extent cx="993140" cy="240665"/>
+                <wp:effectExtent l="0" t="0" r="0" b="0"/>
+                <wp:wrapNone/>
+                <wp:docPr id="5" name="Forma1_0"/>
+                <a:graphic xmlns:a="http://schemas.openxmlformats.org/drawingml/2006/main">
+                  <a:graphicData uri="http://schemas.microsoft.com/office/word/2010/wordprocessingShape">
+                    <wps:wsp>
+                      <wps:cNvSpPr/>
+                      <wps:spPr>
+                        <a:xfrm>
+                          <a:off x="0" y="0"/>
+                          <a:ext cx="992520" cy="240120"/>
+                        </a:xfrm>
+                        <a:prstGeom prst="rect">
+                          <a:avLst/>
+                        </a:prstGeom>
+                        <a:solidFill>
+                          <a:srgbClr val="efe8e8"/>
+                        </a:solidFill>
+                        <a:ln>
+                          <a:solidFill>
+                            <a:srgbClr val="3465a4"/>
+                          </a:solidFill>
+                        </a:ln>
+                      </wps:spPr>
+                      <wps:style>
+                        <a:lnRef idx="0"/>
+                        <a:fillRef idx="0"/>
+                        <a:effectRef idx="0"/>
+                        <a:fontRef idx="minor"/>
+                      </wps:style>
+                      <wps:bodyPr/>
+                    </wps:wsp>
+                  </a:graphicData>
+                </a:graphic>
+              </wp:anchor>
+            </w:drawing>
+          </mc:Choice>
+          <mc:Fallback>
+            <w:pict>
+              <v:rect id="shape_0" ID="Forma1_0" fillcolor="#efe8e8" stroked="t" style="position:absolute;margin-left:291.65pt;margin-top:12.95pt;width:78.1pt;height:18.85pt">
+                <w10:wrap type="none"/>
+                <v:fill o:detectmouseclick="t" type="solid" color2="#101717"/>
+                <v:stroke color="#3465a4" joinstyle="round" endcap="flat"/>
+              </v:rect>
+            </w:pict>
+          </mc:Fallback>
+        </mc:AlternateContent>
+      </w:r>
+    </w:p>
+    <w:p>
+      <w:pPr>
+        <w:pStyle w:val="Normal"/>
+        <w:bidi w:val="0"/>
+        <w:jc w:val="left"/>
+        <w:rPr>
+          <w:rFonts w:ascii="Liberation Sans" w:hAnsi="Liberation Sans"/>
+        </w:rPr>
+      </w:pPr>
+      <w:r>
+        <w:rPr>
+          <w:rFonts w:ascii="Liberation Sans" w:hAnsi="Liberation Sans"/>
+        </w:rPr>
+        <w:t>fondos, aside, controles: #EFE8E8</w:t>
+      </w:r>
+    </w:p>
+    <w:p>
+      <w:pPr>
+        <w:pStyle w:val="Normal"/>
+        <w:bidi w:val="0"/>
+        <w:jc w:val="left"/>
+        <w:rPr>
+          <w:rFonts w:ascii="Liberation Sans" w:hAnsi="Liberation Sans"/>
+        </w:rPr>
+      </w:pPr>
+      <w:r>
+        <w:rPr>
+          <w:rFonts w:ascii="Liberation Sans" w:hAnsi="Liberation Sans"/>
+        </w:rPr>
+        <mc:AlternateContent>
+          <mc:Choice Requires="wps">
+            <w:drawing>
+              <wp:anchor behindDoc="0" distT="0" distB="0" distL="0" distR="0" simplePos="0" locked="0" layoutInCell="1" allowOverlap="1" relativeHeight="9">
+                <wp:simplePos x="0" y="0"/>
+                <wp:positionH relativeFrom="column">
+                  <wp:posOffset>3703955</wp:posOffset>
+                </wp:positionH>
+                <wp:positionV relativeFrom="paragraph">
+                  <wp:posOffset>139700</wp:posOffset>
+                </wp:positionV>
+                <wp:extent cx="993140" cy="240665"/>
+                <wp:effectExtent l="0" t="0" r="0" b="0"/>
+                <wp:wrapNone/>
+                <wp:docPr id="6" name="Forma1_1"/>
+                <a:graphic xmlns:a="http://schemas.openxmlformats.org/drawingml/2006/main">
+                  <a:graphicData uri="http://schemas.microsoft.com/office/word/2010/wordprocessingShape">
+                    <wps:wsp>
+                      <wps:cNvSpPr/>
+                      <wps:spPr>
+                        <a:xfrm>
+                          <a:off x="0" y="0"/>
+                          <a:ext cx="992520" cy="240120"/>
+                        </a:xfrm>
+                        <a:prstGeom prst="rect">
+                          <a:avLst/>
+                        </a:prstGeom>
+                        <a:solidFill>
+                          <a:srgbClr val="ffffff"/>
+                        </a:solidFill>
+                        <a:ln>
+                          <a:solidFill>
+                            <a:srgbClr val="3465a4"/>
+                          </a:solidFill>
+                        </a:ln>
+                      </wps:spPr>
+                      <wps:style>
+                        <a:lnRef idx="0"/>
+                        <a:fillRef idx="0"/>
+                        <a:effectRef idx="0"/>
+                        <a:fontRef idx="minor"/>
+                      </wps:style>
+                      <wps:bodyPr/>
+                    </wps:wsp>
+                  </a:graphicData>
+                </a:graphic>
+              </wp:anchor>
+            </w:drawing>
+          </mc:Choice>
+          <mc:Fallback>
+            <w:pict>
+              <v:rect id="shape_0" ID="Forma1_1" fillcolor="white" stroked="t" style="position:absolute;margin-left:291.65pt;margin-top:11pt;width:78.1pt;height:18.85pt">
+                <w10:wrap type="none"/>
+                <v:fill o:detectmouseclick="t" type="solid" color2="black"/>
+                <v:stroke color="#3465a4" joinstyle="round" endcap="flat"/>
+              </v:rect>
+            </w:pict>
+          </mc:Fallback>
+        </mc:AlternateContent>
+      </w:r>
+    </w:p>
+    <w:p>
+      <w:pPr>
+        <w:pStyle w:val="Normal"/>
+        <w:bidi w:val="0"/>
+        <w:jc w:val="left"/>
+        <w:rPr>
+          <w:rFonts w:ascii="Liberation Sans" w:hAnsi="Liberation Sans"/>
+        </w:rPr>
+      </w:pPr>
+      <w:r>
+        <w:rPr>
+          <w:rFonts w:ascii="Liberation Sans" w:hAnsi="Liberation Sans"/>
+        </w:rPr>
+        <w:t>letra blanca: #FFFFFF</w:t>
+      </w:r>
+    </w:p>
+    <w:p>
+      <w:pPr>
+        <w:pStyle w:val="Normal"/>
+        <w:bidi w:val="0"/>
+        <w:jc w:val="left"/>
+        <w:rPr>
+          <w:rFonts w:ascii="Liberation Sans" w:hAnsi="Liberation Sans"/>
+        </w:rPr>
+      </w:pPr>
+      <w:r>
+        <w:rPr>
+          <w:rFonts w:ascii="Liberation Sans" w:hAnsi="Liberation Sans"/>
+        </w:rPr>
+        <mc:AlternateContent>
+          <mc:Choice Requires="wps">
+            <w:drawing>
+              <wp:anchor behindDoc="0" distT="0" distB="0" distL="0" distR="0" simplePos="0" locked="0" layoutInCell="1" allowOverlap="1" relativeHeight="10">
+                <wp:simplePos x="0" y="0"/>
+                <wp:positionH relativeFrom="column">
+                  <wp:posOffset>3703955</wp:posOffset>
+                </wp:positionH>
+                <wp:positionV relativeFrom="paragraph">
+                  <wp:posOffset>124460</wp:posOffset>
+                </wp:positionV>
+                <wp:extent cx="993140" cy="240665"/>
+                <wp:effectExtent l="0" t="0" r="0" b="0"/>
+                <wp:wrapNone/>
+                <wp:docPr id="7" name="Forma1_2"/>
+                <a:graphic xmlns:a="http://schemas.openxmlformats.org/drawingml/2006/main">
+                  <a:graphicData uri="http://schemas.microsoft.com/office/word/2010/wordprocessingShape">
+                    <wps:wsp>
+                      <wps:cNvSpPr/>
+                      <wps:spPr>
+                        <a:xfrm>
+                          <a:off x="0" y="0"/>
+                          <a:ext cx="992520" cy="240120"/>
+                        </a:xfrm>
+                        <a:prstGeom prst="rect">
+                          <a:avLst/>
+                        </a:prstGeom>
+                        <a:solidFill>
+                          <a:srgbClr val="283efe"/>
+                        </a:solidFill>
+                        <a:ln>
+                          <a:solidFill>
+                            <a:srgbClr val="3465a4"/>
+                          </a:solidFill>
+                        </a:ln>
+                      </wps:spPr>
+                      <wps:style>
+                        <a:lnRef idx="0"/>
+                        <a:fillRef idx="0"/>
+                        <a:effectRef idx="0"/>
+                        <a:fontRef idx="minor"/>
+                      </wps:style>
+                      <wps:bodyPr/>
+                    </wps:wsp>
+                  </a:graphicData>
+                </a:graphic>
+              </wp:anchor>
+            </w:drawing>
+          </mc:Choice>
+          <mc:Fallback>
+            <w:pict>
+              <v:rect id="shape_0" ID="Forma1_2" fillcolor="#283efe" stroked="t" style="position:absolute;margin-left:291.65pt;margin-top:9.8pt;width:78.1pt;height:18.85pt">
+                <w10:wrap type="none"/>
+                <v:fill o:detectmouseclick="t" type="solid" color2="#d7c101"/>
+                <v:stroke color="#3465a4" joinstyle="round" endcap="flat"/>
+              </v:rect>
+            </w:pict>
+          </mc:Fallback>
+        </mc:AlternateContent>
+      </w:r>
+    </w:p>
+    <w:p>
+      <w:pPr>
+        <w:pStyle w:val="Normal"/>
+        <w:bidi w:val="0"/>
+        <w:jc w:val="left"/>
+        <w:rPr>
+          <w:rFonts w:ascii="Liberation Sans" w:hAnsi="Liberation Sans"/>
+        </w:rPr>
+      </w:pPr>
+      <w:r>
+        <w:rPr>
+          <w:rFonts w:ascii="Liberation Sans" w:hAnsi="Liberation Sans"/>
+        </w:rPr>
+        <w:t>link: #283EFE</w:t>
+      </w:r>
+    </w:p>
+    <w:p>
+      <w:pPr>
+        <w:pStyle w:val="Normal"/>
+        <w:bidi w:val="0"/>
+        <w:jc w:val="left"/>
+        <w:rPr>
+          <w:rFonts w:ascii="Liberation Sans" w:hAnsi="Liberation Sans"/>
+        </w:rPr>
+      </w:pPr>
+      <w:r>
+        <w:rPr>
+          <w:rFonts w:ascii="Liberation Sans" w:hAnsi="Liberation Sans"/>
+        </w:rPr>
+      </w:r>
+    </w:p>
+    <w:p>
+      <w:pPr>
+        <w:pStyle w:val="Normal"/>
+        <w:bidi w:val="0"/>
+        <w:jc w:val="left"/>
+        <w:rPr>
+          <w:rFonts w:ascii="Liberation Sans" w:hAnsi="Liberation Sans"/>
+        </w:rPr>
+      </w:pPr>
+      <w:r>
+        <w:rPr>
+          <w:rFonts w:ascii="Liberation Sans" w:hAnsi="Liberation Sans"/>
+        </w:rPr>
+      </w:r>
+    </w:p>
+    <w:p>
+      <w:pPr>
+        <w:pStyle w:val="Normal"/>
+        <w:bidi w:val="0"/>
+        <w:jc w:val="left"/>
+        <w:rPr>
+          <w:rFonts w:ascii="Liberation Sans" w:hAnsi="Liberation Sans"/>
+        </w:rPr>
+      </w:pPr>
+      <w:r>
+        <w:rPr>
+          <w:rFonts w:ascii="Liberation Sans" w:hAnsi="Liberation Sans"/>
+        </w:rPr>
+      </w:r>
+    </w:p>
+    <w:p>
+      <w:pPr>
+        <w:pStyle w:val="Normal"/>
+        <w:bidi w:val="0"/>
+        <w:jc w:val="center"/>
+        <w:rPr>
+          <w:rFonts w:ascii="Liberation Sans" w:hAnsi="Liberation Sans"/>
+        </w:rPr>
+      </w:pPr>
+      <w:r>
+        <w:rPr>
+          <w:rFonts w:ascii="Liberation Sans" w:hAnsi="Liberation Sans"/>
+        </w:rPr>
+        <w:t>Estilos de fuente</w:t>
+      </w:r>
+    </w:p>
+    <w:p>
+      <w:pPr>
+        <w:pStyle w:val="Normal"/>
+        <w:bidi w:val="0"/>
+        <w:jc w:val="left"/>
+        <w:rPr>
+          <w:rFonts w:ascii="Liberation Sans" w:hAnsi="Liberation Sans"/>
+        </w:rPr>
+      </w:pPr>
+      <w:r>
+        <w:rPr>
+          <w:rFonts w:ascii="Liberation Sans" w:hAnsi="Liberation Sans"/>
+        </w:rPr>
+      </w:r>
+    </w:p>
+    <w:p>
+      <w:pPr>
+        <w:pStyle w:val="Normal"/>
+        <w:bidi w:val="0"/>
+        <w:jc w:val="left"/>
+        <w:rPr>
+          <w:rFonts w:ascii="Liberation Sans" w:hAnsi="Liberation Sans"/>
+        </w:rPr>
+      </w:pPr>
+      <w:r>
+        <w:rPr>
+          <w:rFonts w:ascii="Liberation Sans" w:hAnsi="Liberation Sans"/>
+        </w:rPr>
+        <w:t>Iceberg</w:t>
+      </w:r>
+    </w:p>
+    <w:p>
+      <w:pPr>
+        <w:pStyle w:val="Normal"/>
+        <w:bidi w:val="0"/>
+        <w:jc w:val="left"/>
+        <w:rPr>
+          <w:rFonts w:ascii="Liberation Sans" w:hAnsi="Liberation Sans"/>
+        </w:rPr>
+      </w:pPr>
+      <w:r>
+        <w:rPr>
+          <w:rFonts w:ascii="Liberation Sans" w:hAnsi="Liberation Sans"/>
+        </w:rPr>
+      </w:r>
+    </w:p>
+    <w:p>
+      <w:pPr>
+        <w:pStyle w:val="Normal"/>
+        <w:bidi w:val="0"/>
+        <w:jc w:val="left"/>
+        <w:rPr>
+          <w:rFonts w:ascii="Liberation Sans" w:hAnsi="Liberation Sans"/>
+        </w:rPr>
+      </w:pPr>
+      <w:r>
+        <w:rPr>
+          <w:rFonts w:ascii="Liberation Sans" w:hAnsi="Liberation Sans"/>
+        </w:rPr>
+        <w:t>font-family: 'Iceberg', cursive;</w:t>
+      </w:r>
+    </w:p>
+    <w:p>
+      <w:pPr>
+        <w:pStyle w:val="Normal"/>
+        <w:bidi w:val="0"/>
+        <w:jc w:val="left"/>
+        <w:rPr>
+          <w:rFonts w:ascii="Liberation Sans" w:hAnsi="Liberation Sans"/>
+        </w:rPr>
+      </w:pPr>
+      <w:r>
+        <w:rPr>
+          <w:rFonts w:ascii="Liberation Sans" w:hAnsi="Liberation Sans"/>
+        </w:rPr>
+      </w:r>
+    </w:p>
+    <w:p>
+      <w:pPr>
+        <w:pStyle w:val="Normal"/>
+        <w:bidi w:val="0"/>
+        <w:jc w:val="left"/>
+        <w:rPr>
+          <w:rFonts w:ascii="Liberation Sans" w:hAnsi="Liberation Sans"/>
+        </w:rPr>
+      </w:pPr>
+      <w:r>
+        <w:rPr>
+          <w:rFonts w:ascii="Liberation Sans" w:hAnsi="Liberation Sans"/>
+        </w:rPr>
+        <w:t xml:space="preserve">&lt;link rel="preconnect" href="https://fonts.googleapis.com"&gt; </w:t>
+        <w:br/>
+        <w:t xml:space="preserve">&lt;link rel="preconnect" href="https://fonts.gstatic.com" crossorigin&gt; </w:t>
+        <w:br/>
+        <w:t xml:space="preserve">&lt;link href="https://fonts.googleapis.com/css2?family=Iceberg&amp;display=swap" rel="stylesheet"&gt; </w:t>
+      </w:r>
+    </w:p>
+    <w:p>
+      <w:pPr>
+        <w:pStyle w:val="Normal"/>
+        <w:bidi w:val="0"/>
+        <w:jc w:val="left"/>
+        <w:rPr>
+          <w:rFonts w:ascii="Liberation Sans" w:hAnsi="Liberation Sans"/>
+        </w:rPr>
+      </w:pPr>
+      <w:r>
+        <w:rPr>
+          <w:rFonts w:ascii="Liberation Sans" w:hAnsi="Liberation Sans"/>
+        </w:rPr>
+        <w:t>Roboto</w:t>
+      </w:r>
+    </w:p>
+    <w:p>
+      <w:pPr>
+        <w:pStyle w:val="Normal"/>
+        <w:bidi w:val="0"/>
+        <w:jc w:val="left"/>
+        <w:rPr>
+          <w:rFonts w:ascii="Liberation Sans" w:hAnsi="Liberation Sans"/>
+        </w:rPr>
+      </w:pPr>
+      <w:r>
+        <w:rPr>
+          <w:rFonts w:ascii="Liberation Sans" w:hAnsi="Liberation Sans"/>
+        </w:rPr>
+      </w:r>
+    </w:p>
+    <w:p>
+      <w:pPr>
+        <w:pStyle w:val="Normal"/>
+        <w:bidi w:val="0"/>
+        <w:jc w:val="left"/>
+        <w:rPr>
+          <w:rFonts w:ascii="Liberation Sans" w:hAnsi="Liberation Sans"/>
+        </w:rPr>
+      </w:pPr>
+      <w:r>
+        <w:rPr>
+          <w:rFonts w:ascii="Liberation Sans" w:hAnsi="Liberation Sans"/>
+        </w:rPr>
+        <w:t>font-family: 'Roboto', sans-serif;</w:t>
+      </w:r>
+    </w:p>
+    <w:p>
+      <w:pPr>
+        <w:pStyle w:val="Normal"/>
+        <w:bidi w:val="0"/>
+        <w:jc w:val="left"/>
+        <w:rPr>
+          <w:rFonts w:ascii="Liberation Sans" w:hAnsi="Liberation Sans"/>
+        </w:rPr>
+      </w:pPr>
+      <w:r>
+        <w:rPr>
+          <w:rFonts w:ascii="Liberation Sans" w:hAnsi="Liberation Sans"/>
+        </w:rPr>
+      </w:r>
+    </w:p>
+    <w:p>
+      <w:pPr>
+        <w:pStyle w:val="Normal"/>
+        <w:bidi w:val="0"/>
+        <w:jc w:val="left"/>
+        <w:rPr>
+          <w:rFonts w:ascii="Liberation Sans" w:hAnsi="Liberation Sans"/>
+        </w:rPr>
+      </w:pPr>
+      <w:r>
+        <w:rPr>
+          <w:rFonts w:ascii="Liberation Sans" w:hAnsi="Liberation Sans"/>
+        </w:rPr>
+        <w:t xml:space="preserve">&lt;link rel="preconnect" href="https://fonts.googleapis.com"&gt; </w:t>
+        <w:br/>
+        <w:t xml:space="preserve">&lt;link rel="preconnect" href="https://fonts.gstatic.com" crossorigin&gt; </w:t>
+        <w:br/>
+        <w:t xml:space="preserve">&lt;link href="https://fonts.googleapis.com/css2?family=Roboto:wght@100&amp;display=swap" rel="stylesheet"&gt; </w:t>
+      </w:r>
+    </w:p>
+    <w:p>
+      <w:pPr>
+        <w:pStyle w:val="Normal"/>
+        <w:bidi w:val="0"/>
+        <w:jc w:val="left"/>
+        <w:rPr>
+          <w:rFonts w:ascii="Liberation Sans" w:hAnsi="Liberation Sans"/>
+        </w:rPr>
+      </w:pPr>
+      <w:r>
+        <w:rPr>
+          <w:rFonts w:ascii="Liberation Sans" w:hAnsi="Liberation Sans"/>
+        </w:rPr>
+      </w:r>
+    </w:p>
+    <w:p>
+      <w:pPr>
+        <w:pStyle w:val="Normal"/>
+        <w:bidi w:val="0"/>
+        <w:jc w:val="left"/>
+        <w:rPr>
+          <w:rFonts w:ascii="Liberation Sans" w:hAnsi="Liberation Sans"/>
+        </w:rPr>
+      </w:pPr>
+      <w:r>
+        <w:rPr>
+          <w:rFonts w:ascii="Liberation Sans" w:hAnsi="Liberation Sans"/>
+        </w:rPr>
+      </w:r>
+    </w:p>
+    <w:p>
+      <w:pPr>
+        <w:pStyle w:val="Normal"/>
+        <w:bidi w:val="0"/>
+        <w:jc w:val="left"/>
+        <w:rPr>
+          <w:rFonts w:ascii="Liberation Sans" w:hAnsi="Liberation Sans"/>
+        </w:rPr>
+      </w:pPr>
+      <w:r>
+        <w:rPr>
+          <w:rFonts w:ascii="Liberation Sans" w:hAnsi="Liberation Sans"/>
+        </w:rPr>
+      </w:r>
+    </w:p>
+    <w:p>
+      <w:pPr>
+        <w:pStyle w:val="Normal"/>
+        <w:bidi w:val="0"/>
+        <w:jc w:val="center"/>
+        <w:rPr>
+          <w:rFonts w:ascii="Liberation Sans" w:hAnsi="Liberation Sans"/>
+        </w:rPr>
+      </w:pPr>
+      <w:r>
+        <w:rPr>
+          <w:rFonts w:ascii="Liberation Sans" w:hAnsi="Liberation Sans"/>
+        </w:rPr>
+        <w:t>Imágenes utilizadas</w:t>
+      </w:r>
+    </w:p>
+    <w:p>
+      <w:pPr>
+        <w:pStyle w:val="Normal"/>
+        <w:bidi w:val="0"/>
+        <w:jc w:val="center"/>
+        <w:rPr>
+          <w:rFonts w:ascii="Liberation Sans" w:hAnsi="Liberation Sans"/>
+        </w:rPr>
+      </w:pPr>
+      <w:r>
+        <w:rPr>
+          <w:rFonts w:ascii="Liberation Sans" w:hAnsi="Liberation Sans"/>
+        </w:rPr>
+      </w:r>
+    </w:p>
+    <w:p>
+      <w:pPr>
+        <w:pStyle w:val="Normal"/>
+        <w:bidi w:val="0"/>
+        <w:jc w:val="center"/>
+        <w:rPr>
+          <w:rFonts w:ascii="Liberation Sans" w:hAnsi="Liberation Sans"/>
+        </w:rPr>
+      </w:pPr>
+      <w:r>
+        <w:rPr>
+          <w:rFonts w:ascii="Liberation Sans" w:hAnsi="Liberation Sans"/>
+        </w:rPr>
+        <w:t>Logo:</w:t>
+      </w:r>
+    </w:p>
+    <w:p>
+      <w:pPr>
+        <w:pStyle w:val="Normal"/>
+        <w:bidi w:val="0"/>
+        <w:jc w:val="left"/>
+        <w:rPr>
+          <w:rFonts w:ascii="Liberation Sans" w:hAnsi="Liberation Sans"/>
+        </w:rPr>
+      </w:pPr>
+      <w:r>
+        <w:rPr>
+          <w:rFonts w:ascii="Liberation Sans" w:hAnsi="Liberation Sans"/>
+        </w:rPr>
+        <mc:AlternateContent>
+          <mc:Choice Requires="wps">
+            <w:drawing>
+              <wp:anchor behindDoc="0" distT="0" distB="0" distL="0" distR="0" simplePos="0" locked="0" layoutInCell="1" allowOverlap="1" relativeHeight="5">
+                <wp:simplePos x="0" y="0"/>
+                <wp:positionH relativeFrom="column">
+                  <wp:posOffset>2013585</wp:posOffset>
+                </wp:positionH>
+                <wp:positionV relativeFrom="paragraph">
+                  <wp:posOffset>127635</wp:posOffset>
+                </wp:positionV>
+                <wp:extent cx="2272665" cy="1525905"/>
+                <wp:effectExtent l="0" t="0" r="0" b="0"/>
+                <wp:wrapNone/>
+                <wp:docPr id="8" name="Forma2"/>
+                <a:graphic xmlns:a="http://schemas.openxmlformats.org/drawingml/2006/main">
+                  <a:graphicData uri="http://schemas.microsoft.com/office/word/2010/wordprocessingShape">
+                    <wps:wsp>
+                      <wps:cNvSpPr/>
+                      <wps:spPr>
+                        <a:xfrm>
+                          <a:off x="0" y="0"/>
+                          <a:ext cx="2271960" cy="1525320"/>
                         </a:xfrm>
                         <a:prstGeom prst="rect">
                           <a:avLst/>
@@ -1641,7 +2134,7 @@
           </mc:Choice>
           <mc:Fallback>
             <w:pict>
-              <v:rect id="shape_0" ID="Forma4_0" stroked="t" style="position:absolute;margin-left:17.9pt;margin-top:2.35pt;width:467.2pt;height:301.45pt">
+              <v:rect id="shape_0" ID="Forma2" stroked="t" style="position:absolute;margin-left:158.55pt;margin-top:10.05pt;width:178.85pt;height:120.05pt">
                 <w10:wrap type="none"/>
                 <v:imagedata r:id="rId5" o:detectmouseclick="t"/>
                 <v:stroke color="#3465a4" joinstyle="round" endcap="flat"/>
@@ -1820,165 +2313,16 @@
       <w:pPr>
         <w:pStyle w:val="Normal"/>
         <w:bidi w:val="0"/>
-        <w:jc w:val="left"/>
-        <w:rPr>
-          <w:rFonts w:ascii="Liberation Sans" w:hAnsi="Liberation Sans"/>
-        </w:rPr>
-      </w:pPr>
-      <w:r>
-        <w:rPr>
-          <w:rFonts w:ascii="Liberation Sans" w:hAnsi="Liberation Sans"/>
-        </w:rPr>
-      </w:r>
-    </w:p>
-    <w:p>
-      <w:pPr>
-        <w:pStyle w:val="Normal"/>
-        <w:bidi w:val="0"/>
-        <w:jc w:val="left"/>
-        <w:rPr>
-          <w:rFonts w:ascii="Liberation Sans" w:hAnsi="Liberation Sans"/>
-        </w:rPr>
-      </w:pPr>
-      <w:r>
-        <w:rPr>
-          <w:rFonts w:ascii="Liberation Sans" w:hAnsi="Liberation Sans"/>
-        </w:rPr>
-      </w:r>
-    </w:p>
-    <w:p>
-      <w:pPr>
-        <w:pStyle w:val="Normal"/>
-        <w:bidi w:val="0"/>
-        <w:jc w:val="left"/>
-        <w:rPr>
-          <w:rFonts w:ascii="Liberation Sans" w:hAnsi="Liberation Sans"/>
-        </w:rPr>
-      </w:pPr>
-      <w:r>
-        <w:rPr>
-          <w:rFonts w:ascii="Liberation Sans" w:hAnsi="Liberation Sans"/>
-        </w:rPr>
-      </w:r>
-    </w:p>
-    <w:p>
-      <w:pPr>
-        <w:pStyle w:val="Normal"/>
-        <w:bidi w:val="0"/>
-        <w:jc w:val="left"/>
-        <w:rPr>
-          <w:rFonts w:ascii="Liberation Sans" w:hAnsi="Liberation Sans"/>
-        </w:rPr>
-      </w:pPr>
-      <w:r>
-        <w:rPr>
-          <w:rFonts w:ascii="Liberation Sans" w:hAnsi="Liberation Sans"/>
-        </w:rPr>
-      </w:r>
-    </w:p>
-    <w:p>
-      <w:pPr>
-        <w:pStyle w:val="Normal"/>
-        <w:bidi w:val="0"/>
-        <w:jc w:val="left"/>
-        <w:rPr>
-          <w:rFonts w:ascii="Liberation Sans" w:hAnsi="Liberation Sans"/>
-        </w:rPr>
-      </w:pPr>
-      <w:r>
-        <w:rPr>
-          <w:rFonts w:ascii="Liberation Sans" w:hAnsi="Liberation Sans"/>
-        </w:rPr>
-      </w:r>
-    </w:p>
-    <w:p>
-      <w:pPr>
-        <w:pStyle w:val="Normal"/>
-        <w:bidi w:val="0"/>
-        <w:jc w:val="left"/>
-        <w:rPr>
-          <w:rFonts w:ascii="Liberation Sans" w:hAnsi="Liberation Sans"/>
-        </w:rPr>
-      </w:pPr>
-      <w:r>
-        <w:rPr>
-          <w:rFonts w:ascii="Liberation Sans" w:hAnsi="Liberation Sans"/>
-        </w:rPr>
-      </w:r>
-    </w:p>
-    <w:p>
-      <w:pPr>
-        <w:pStyle w:val="Normal"/>
-        <w:bidi w:val="0"/>
-        <w:jc w:val="left"/>
-        <w:rPr>
-          <w:rFonts w:ascii="Liberation Sans" w:hAnsi="Liberation Sans"/>
-        </w:rPr>
-      </w:pPr>
-      <w:r>
-        <w:rPr>
-          <w:rFonts w:ascii="Liberation Sans" w:hAnsi="Liberation Sans"/>
-        </w:rPr>
-      </w:r>
-    </w:p>
-    <w:p>
-      <w:pPr>
-        <w:pStyle w:val="Normal"/>
-        <w:bidi w:val="0"/>
-        <w:jc w:val="left"/>
-        <w:rPr>
-          <w:rFonts w:ascii="Liberation Sans" w:hAnsi="Liberation Sans"/>
-        </w:rPr>
-      </w:pPr>
-      <w:r>
-        <w:rPr>
-          <w:rFonts w:ascii="Liberation Sans" w:hAnsi="Liberation Sans"/>
-        </w:rPr>
-      </w:r>
-    </w:p>
-    <w:p>
-      <w:pPr>
-        <w:pStyle w:val="Normal"/>
-        <w:bidi w:val="0"/>
-        <w:jc w:val="left"/>
-        <w:rPr>
-          <w:rFonts w:ascii="Liberation Sans" w:hAnsi="Liberation Sans"/>
-        </w:rPr>
-      </w:pPr>
-      <w:r>
-        <w:rPr>
-          <w:rFonts w:ascii="Liberation Sans" w:hAnsi="Liberation Sans"/>
-        </w:rPr>
-      </w:r>
-    </w:p>
-    <w:p>
-      <w:pPr>
-        <w:pStyle w:val="Normal"/>
-        <w:bidi w:val="0"/>
-        <w:jc w:val="left"/>
-        <w:rPr>
-          <w:rFonts w:ascii="Liberation Sans" w:hAnsi="Liberation Sans"/>
-        </w:rPr>
-      </w:pPr>
-      <w:r>
-        <w:rPr>
-          <w:rFonts w:ascii="Liberation Sans" w:hAnsi="Liberation Sans"/>
-        </w:rPr>
-      </w:r>
-    </w:p>
-    <w:p>
-      <w:pPr>
-        <w:pStyle w:val="Normal"/>
-        <w:bidi w:val="0"/>
-        <w:jc w:val="left"/>
-        <w:rPr>
-          <w:rFonts w:ascii="Liberation Sans" w:hAnsi="Liberation Sans"/>
-        </w:rPr>
-      </w:pPr>
-      <w:r>
-        <w:rPr>
-          <w:rFonts w:ascii="Liberation Sans" w:hAnsi="Liberation Sans"/>
-        </w:rPr>
+        <w:jc w:val="center"/>
+        <w:rPr>
+          <w:rFonts w:ascii="Liberation Sans" w:hAnsi="Liberation Sans"/>
+        </w:rPr>
+      </w:pPr>
+      <w:r>
+        <w:rPr>
+          <w:rFonts w:ascii="Liberation Sans" w:hAnsi="Liberation Sans"/>
+        </w:rPr>
+        <w:t>Ejemplo de inmueble</w:t>
       </w:r>
     </w:p>
     <w:p>
@@ -2012,18 +2356,18 @@
         <mc:AlternateContent>
           <mc:Choice Requires="wps">
             <w:drawing>
-              <wp:anchor behindDoc="0" distT="0" distB="0" distL="0" distR="0" simplePos="0" locked="0" layoutInCell="1" allowOverlap="1" relativeHeight="10">
+              <wp:anchor behindDoc="0" distT="0" distB="0" distL="0" distR="0" simplePos="0" locked="0" layoutInCell="1" allowOverlap="1" relativeHeight="6">
                 <wp:simplePos x="0" y="0"/>
                 <wp:positionH relativeFrom="column">
-                  <wp:posOffset>227330</wp:posOffset>
+                  <wp:posOffset>1808480</wp:posOffset>
                 </wp:positionH>
                 <wp:positionV relativeFrom="paragraph">
-                  <wp:posOffset>31750</wp:posOffset>
+                  <wp:posOffset>65405</wp:posOffset>
                 </wp:positionV>
-                <wp:extent cx="5934710" cy="3829685"/>
+                <wp:extent cx="2687320" cy="1849120"/>
                 <wp:effectExtent l="0" t="0" r="0" b="0"/>
                 <wp:wrapNone/>
-                <wp:docPr id="9" name="Forma4_1"/>
+                <wp:docPr id="9" name="Forma3"/>
                 <a:graphic xmlns:a="http://schemas.openxmlformats.org/drawingml/2006/main">
                   <a:graphicData uri="http://schemas.microsoft.com/office/word/2010/wordprocessingShape">
                     <wps:wsp>
@@ -2031,7 +2375,7 @@
                       <wps:spPr>
                         <a:xfrm>
                           <a:off x="0" y="0"/>
-                          <a:ext cx="5934240" cy="3828960"/>
+                          <a:ext cx="2686680" cy="1848600"/>
                         </a:xfrm>
                         <a:prstGeom prst="rect">
                           <a:avLst/>
@@ -2063,7 +2407,7 @@
           </mc:Choice>
           <mc:Fallback>
             <w:pict>
-              <v:rect id="shape_0" ID="Forma4_1" stroked="t" style="position:absolute;margin-left:17.9pt;margin-top:2.5pt;width:467.2pt;height:301.45pt">
+              <v:rect id="shape_0" ID="Forma3" stroked="t" style="position:absolute;margin-left:142.4pt;margin-top:5.15pt;width:211.5pt;height:145.5pt">
                 <w10:wrap type="none"/>
                 <v:imagedata r:id="rId6" o:detectmouseclick="t"/>
                 <v:stroke color="#3465a4" joinstyle="round" endcap="flat"/>
@@ -2298,171 +2642,6 @@
         </w:rPr>
       </w:r>
     </w:p>
-    <w:p>
-      <w:pPr>
-        <w:pStyle w:val="Normal"/>
-        <w:bidi w:val="0"/>
-        <w:jc w:val="left"/>
-        <w:rPr>
-          <w:rFonts w:ascii="Liberation Sans" w:hAnsi="Liberation Sans"/>
-        </w:rPr>
-      </w:pPr>
-      <w:r>
-        <w:rPr>
-          <w:rFonts w:ascii="Liberation Sans" w:hAnsi="Liberation Sans"/>
-        </w:rPr>
-      </w:r>
-    </w:p>
-    <w:p>
-      <w:pPr>
-        <w:pStyle w:val="Normal"/>
-        <w:bidi w:val="0"/>
-        <w:jc w:val="left"/>
-        <w:rPr>
-          <w:rFonts w:ascii="Liberation Sans" w:hAnsi="Liberation Sans"/>
-        </w:rPr>
-      </w:pPr>
-      <w:r>
-        <w:rPr>
-          <w:rFonts w:ascii="Liberation Sans" w:hAnsi="Liberation Sans"/>
-        </w:rPr>
-      </w:r>
-    </w:p>
-    <w:p>
-      <w:pPr>
-        <w:pStyle w:val="Normal"/>
-        <w:bidi w:val="0"/>
-        <w:jc w:val="left"/>
-        <w:rPr>
-          <w:rFonts w:ascii="Liberation Sans" w:hAnsi="Liberation Sans"/>
-        </w:rPr>
-      </w:pPr>
-      <w:r>
-        <w:rPr>
-          <w:rFonts w:ascii="Liberation Sans" w:hAnsi="Liberation Sans"/>
-        </w:rPr>
-      </w:r>
-    </w:p>
-    <w:p>
-      <w:pPr>
-        <w:pStyle w:val="Normal"/>
-        <w:bidi w:val="0"/>
-        <w:jc w:val="left"/>
-        <w:rPr>
-          <w:rFonts w:ascii="Liberation Sans" w:hAnsi="Liberation Sans"/>
-        </w:rPr>
-      </w:pPr>
-      <w:r>
-        <w:rPr>
-          <w:rFonts w:ascii="Liberation Sans" w:hAnsi="Liberation Sans"/>
-        </w:rPr>
-      </w:r>
-    </w:p>
-    <w:p>
-      <w:pPr>
-        <w:pStyle w:val="Normal"/>
-        <w:bidi w:val="0"/>
-        <w:jc w:val="left"/>
-        <w:rPr>
-          <w:rFonts w:ascii="Liberation Sans" w:hAnsi="Liberation Sans"/>
-        </w:rPr>
-      </w:pPr>
-      <w:r>
-        <w:rPr>
-          <w:rFonts w:ascii="Liberation Sans" w:hAnsi="Liberation Sans"/>
-        </w:rPr>
-      </w:r>
-    </w:p>
-    <w:p>
-      <w:pPr>
-        <w:pStyle w:val="Normal"/>
-        <w:bidi w:val="0"/>
-        <w:jc w:val="left"/>
-        <w:rPr>
-          <w:rFonts w:ascii="Liberation Sans" w:hAnsi="Liberation Sans"/>
-        </w:rPr>
-      </w:pPr>
-      <w:r>
-        <w:rPr>
-          <w:rFonts w:ascii="Liberation Sans" w:hAnsi="Liberation Sans"/>
-        </w:rPr>
-      </w:r>
-    </w:p>
-    <w:p>
-      <w:pPr>
-        <w:pStyle w:val="Normal"/>
-        <w:bidi w:val="0"/>
-        <w:jc w:val="left"/>
-        <w:rPr>
-          <w:rFonts w:ascii="Liberation Sans" w:hAnsi="Liberation Sans"/>
-        </w:rPr>
-      </w:pPr>
-      <w:r>
-        <w:rPr>
-          <w:rFonts w:ascii="Liberation Sans" w:hAnsi="Liberation Sans"/>
-        </w:rPr>
-      </w:r>
-    </w:p>
-    <w:p>
-      <w:pPr>
-        <w:pStyle w:val="Normal"/>
-        <w:bidi w:val="0"/>
-        <w:jc w:val="left"/>
-        <w:rPr>
-          <w:rFonts w:ascii="Liberation Sans" w:hAnsi="Liberation Sans"/>
-        </w:rPr>
-      </w:pPr>
-      <w:r>
-        <w:rPr>
-          <w:rFonts w:ascii="Liberation Sans" w:hAnsi="Liberation Sans"/>
-        </w:rPr>
-      </w:r>
-    </w:p>
-    <w:p>
-      <w:pPr>
-        <w:pStyle w:val="Normal"/>
-        <w:bidi w:val="0"/>
-        <w:jc w:val="left"/>
-        <w:rPr>
-          <w:rFonts w:ascii="Liberation Sans" w:hAnsi="Liberation Sans"/>
-        </w:rPr>
-      </w:pPr>
-      <w:r>
-        <w:rPr>
-          <w:rFonts w:ascii="Liberation Sans" w:hAnsi="Liberation Sans"/>
-        </w:rPr>
-      </w:r>
-    </w:p>
-    <w:p>
-      <w:pPr>
-        <w:pStyle w:val="Normal"/>
-        <w:bidi w:val="0"/>
-        <w:jc w:val="left"/>
-        <w:rPr>
-          <w:rFonts w:ascii="Liberation Sans" w:hAnsi="Liberation Sans"/>
-        </w:rPr>
-      </w:pPr>
-      <w:r>
-        <w:rPr>
-          <w:rFonts w:ascii="Liberation Sans" w:hAnsi="Liberation Sans"/>
-        </w:rPr>
-      </w:r>
-    </w:p>
-    <w:p>
-      <w:pPr>
-        <w:pStyle w:val="Normal"/>
-        <w:bidi w:val="0"/>
-        <w:jc w:val="left"/>
-        <w:rPr>
-          <w:rFonts w:ascii="Liberation Sans" w:hAnsi="Liberation Sans"/>
-        </w:rPr>
-      </w:pPr>
-      <w:r>
-        <w:rPr>
-          <w:rFonts w:ascii="Liberation Sans" w:hAnsi="Liberation Sans"/>
-        </w:rPr>
-      </w:r>
-    </w:p>
     <w:sectPr>
       <w:type w:val="nextPage"/>
       <w:pgSz w:w="12240" w:h="15840"/>
@@ -2470,6 +2649,7 @@
       <w:pgNumType w:fmt="decimal"/>
       <w:formProt w:val="false"/>
       <w:textDirection w:val="lrTb"/>
+      <w:docGrid w:type="default" w:linePitch="100" w:charSpace="0"/>
     </w:sectPr>
   </w:body>
 </w:document>
@@ -2482,14 +2662,12 @@
       <w:rPr>
         <w:rFonts w:ascii="Liberation Serif" w:hAnsi="Liberation Serif" w:eastAsia="Noto Sans CJK SC" w:cs="Lohit Devanagari"/>
         <w:kern w:val="2"/>
-        <w:sz w:val="24"/>
         <w:szCs w:val="24"/>
         <w:lang w:val="es-CO" w:eastAsia="zh-CN" w:bidi="hi-IN"/>
       </w:rPr>
     </w:rPrDefault>
     <w:pPrDefault>
       <w:pPr>
-        <w:widowControl/>
         <w:suppressAutoHyphens w:val="true"/>
       </w:pPr>
     </w:pPrDefault>
@@ -2499,7 +2677,10 @@
     <w:qFormat/>
     <w:pPr>
       <w:widowControl/>
+      <w:suppressAutoHyphens w:val="true"/>
       <w:bidi w:val="0"/>
+      <w:spacing w:before="0" w:after="0"/>
+      <w:jc w:val="left"/>
     </w:pPr>
     <w:rPr>
       <w:rFonts w:ascii="Liberation Serif" w:hAnsi="Liberation Serif" w:eastAsia="Noto Sans CJK SC" w:cs="Lohit Devanagari"/>

</xml_diff>